<commit_message>
kleine aanpassing techhnische handleiding
</commit_message>
<xml_diff>
--- a/Documentatie/Technische handleiding projectwerk.docx
+++ b/Documentatie/Technische handleiding projectwerk.docx
@@ -1099,6 +1099,36 @@
           <w:ilvl w:val="0"/>
           <w:numId w:val="7"/>
         </w:numPr>
+        <w:rPr>
+          <w:lang w:val="en-US"/>
+        </w:rPr>
+      </w:pPr>
+      <w:r>
+        <w:rPr>
+          <w:lang w:val="en-US"/>
+        </w:rPr>
+        <w:t xml:space="preserve">Start </w:t>
+      </w:r>
+      <w:r>
+        <w:rPr>
+          <w:lang w:val="en-US"/>
+        </w:rPr>
+        <w:t>API no debug o</w:t>
+      </w:r>
+      <w:r>
+        <w:rPr>
+          <w:lang w:val="en-US"/>
+        </w:rPr>
+        <w:t>p.</w:t>
+      </w:r>
+    </w:p>
+    <w:p>
+      <w:pPr>
+        <w:pStyle w:val="Lijstalinea"/>
+        <w:numPr>
+          <w:ilvl w:val="0"/>
+          <w:numId w:val="7"/>
+        </w:numPr>
       </w:pPr>
       <w:r>
         <w:t>Zet Presentation als startup project.</w:t>
@@ -1113,7 +1143,13 @@
         </w:numPr>
       </w:pPr>
       <w:r>
-        <w:t>Start het project op.</w:t>
+        <w:t xml:space="preserve">Start het </w:t>
+      </w:r>
+      <w:r>
+        <w:t>Presentation</w:t>
+      </w:r>
+      <w:r>
+        <w:t xml:space="preserve"> op.</w:t>
       </w:r>
     </w:p>
     <w:sectPr>

</xml_diff>